<commit_message>
this a 5th commit
</commit_message>
<xml_diff>
--- a/1.docx
+++ b/1.docx
@@ -10,6 +10,11 @@
     <w:p>
       <w:r>
         <w:t>This a second line for test</w:t>
+      </w:r>
+    </w:p>
+    <w:p>
+      <w:r>
+        <w:t>This a third line for testing git commit and reset to whatever I want</w:t>
       </w:r>
       <w:bookmarkStart w:id="0" w:name="_GoBack"/>
       <w:bookmarkEnd w:id="0"/>

</xml_diff>

<commit_message>
Revert "second commit" revert again with book toturials
This reverts commit 87140baf16cc35eb1c6ee04e1cf43e70050b90ce.
</commit_message>
<xml_diff>
--- a/1.docx
+++ b/1.docx
@@ -5,11 +5,6 @@
     <w:p>
       <w:r>
         <w:t>This is a test for git in word files</w:t>
-      </w:r>
-    </w:p>
-    <w:p>
-      <w:r>
-        <w:t>This a second line for test</w:t>
       </w:r>
       <w:bookmarkStart w:id="0" w:name="_GoBack"/>
       <w:bookmarkEnd w:id="0"/>
@@ -147,7 +142,6 @@
     <w:lsdException w:name="HTML Sample" w:semiHidden="1" w:unhideWhenUsed="1"/>
     <w:lsdException w:name="HTML Typewriter" w:semiHidden="1" w:unhideWhenUsed="1"/>
     <w:lsdException w:name="HTML Variable" w:semiHidden="1" w:unhideWhenUsed="1"/>
-    <w:lsdException w:name="Normal Table" w:semiHidden="1" w:unhideWhenUsed="1"/>
     <w:lsdException w:name="annotation subject" w:semiHidden="1" w:unhideWhenUsed="1"/>
     <w:lsdException w:name="No List" w:semiHidden="1" w:unhideWhenUsed="1"/>
     <w:lsdException w:name="Outline List 1" w:semiHidden="1" w:unhideWhenUsed="1"/>
@@ -194,10 +188,8 @@
     <w:lsdException w:name="Table Subtle 2" w:semiHidden="1" w:unhideWhenUsed="1"/>
     <w:lsdException w:name="Table Web 1" w:semiHidden="1" w:unhideWhenUsed="1"/>
     <w:lsdException w:name="Table Web 2" w:semiHidden="1" w:unhideWhenUsed="1"/>
-    <w:lsdException w:name="Table Web 3" w:semiHidden="1" w:unhideWhenUsed="1"/>
     <w:lsdException w:name="Balloon Text" w:semiHidden="1" w:unhideWhenUsed="1"/>
     <w:lsdException w:name="Table Grid" w:uiPriority="39"/>
-    <w:lsdException w:name="Table Theme" w:semiHidden="1" w:unhideWhenUsed="1"/>
     <w:lsdException w:name="Placeholder Text" w:semiHidden="1"/>
     <w:lsdException w:name="No Spacing" w:uiPriority="1" w:qFormat="1"/>
     <w:lsdException w:name="Light Shading" w:uiPriority="60"/>

</xml_diff>